<commit_message>
tambahkan output hasil di laporan
</commit_message>
<xml_diff>
--- a/Laporan praktikum.docx
+++ b/Laporan praktikum.docx
@@ -115,7 +115,7 @@
           <w:p>
             <w:pPr>
               <w:shd w:val="clear" w:color="auto" w:fill="1F1F1F"/>
-              <w:spacing w:after="0" w:line="285" w:lineRule="atLeast"/>
+              <w:spacing w:line="285" w:lineRule="atLeast"/>
               <w:rPr>
                 <w:rFonts w:ascii="Consolas" w:eastAsia="Times New Roman" w:hAnsi="Consolas" w:cs="Times New Roman"/>
                 <w:color w:val="CCCCCC"/>
@@ -660,7 +660,7 @@
           <w:p>
             <w:pPr>
               <w:shd w:val="clear" w:color="auto" w:fill="1F1F1F"/>
-              <w:spacing w:after="0" w:line="285" w:lineRule="atLeast"/>
+              <w:spacing w:line="285" w:lineRule="atLeast"/>
               <w:rPr>
                 <w:rFonts w:ascii="Consolas" w:eastAsia="Times New Roman" w:hAnsi="Consolas" w:cs="Times New Roman"/>
                 <w:color w:val="CCCCCC"/>
@@ -972,7 +972,7 @@
           <w:p>
             <w:pPr>
               <w:shd w:val="clear" w:color="auto" w:fill="1F1F1F"/>
-              <w:spacing w:after="0" w:line="285" w:lineRule="atLeast"/>
+              <w:spacing w:line="285" w:lineRule="atLeast"/>
               <w:rPr>
                 <w:rFonts w:ascii="Consolas" w:eastAsia="Times New Roman" w:hAnsi="Consolas" w:cs="Times New Roman"/>
                 <w:color w:val="CCCCCC"/>
@@ -1510,7 +1510,7 @@
           <w:p>
             <w:pPr>
               <w:shd w:val="clear" w:color="auto" w:fill="1F1F1F"/>
-              <w:spacing w:after="0" w:line="285" w:lineRule="atLeast"/>
+              <w:spacing w:line="285" w:lineRule="atLeast"/>
               <w:rPr>
                 <w:rFonts w:ascii="Consolas" w:eastAsia="Times New Roman" w:hAnsi="Consolas" w:cs="Times New Roman"/>
                 <w:color w:val="CCCCCC"/>
@@ -2078,6 +2078,260 @@
                 <w:szCs w:val="24"/>
               </w:rPr>
               <w:t xml:space="preserve"> yaitu parameter pointer karena itu kita menggunakan &amp;lengthOfText untuk mendapatkan alamat dari variable tersebut. Setelah itu berdasarkan fungsi yang digunakan berdasarkan indeks maka variable lengthOfText akan diubah dan kemudian akan ditampilkan di printf paling bawah.</w:t>
+            </w:r>
+          </w:p>
+        </w:tc>
+      </w:tr>
+      <w:tr>
+        <w:tc>
+          <w:tcPr>
+            <w:tcW w:w="9016" w:type="dxa"/>
+          </w:tcPr>
+          <w:p>
+            <w:pPr>
+              <w:rPr>
+                <w:sz w:val="24"/>
+                <w:szCs w:val="24"/>
+              </w:rPr>
+            </w:pPr>
+            <w:r>
+              <w:rPr>
+                <w:sz w:val="24"/>
+                <w:szCs w:val="24"/>
+              </w:rPr>
+              <w:lastRenderedPageBreak/>
+              <w:t>Output hasil</w:t>
+            </w:r>
+            <w:r>
+              <w:rPr>
+                <w:sz w:val="24"/>
+                <w:szCs w:val="24"/>
+              </w:rPr>
+              <w:br/>
+            </w:r>
+            <w:r>
+              <w:rPr>
+                <w:sz w:val="24"/>
+                <w:szCs w:val="24"/>
+              </w:rPr>
+              <w:br/>
+              <w:t>Jika panjang kurang dari minimum:</w:t>
+            </w:r>
+          </w:p>
+          <w:p>
+            <w:pPr>
+              <w:rPr>
+                <w:sz w:val="24"/>
+                <w:szCs w:val="24"/>
+              </w:rPr>
+            </w:pPr>
+            <w:r>
+              <w:rPr>
+                <w:noProof/>
+                <w:sz w:val="24"/>
+                <w:szCs w:val="24"/>
+              </w:rPr>
+              <w:drawing>
+                <wp:inline distT="0" distB="0" distL="0" distR="0" wp14:anchorId="1F0B482F" wp14:editId="25056653">
+                  <wp:extent cx="5731510" cy="934720"/>
+                  <wp:effectExtent l="0" t="0" r="2540" b="0"/>
+                  <wp:docPr id="83696942" name="Picture 1"/>
+                  <wp:cNvGraphicFramePr>
+                    <a:graphicFrameLocks xmlns:a="http://schemas.openxmlformats.org/drawingml/2006/main" noChangeAspect="1"/>
+                  </wp:cNvGraphicFramePr>
+                  <a:graphic xmlns:a="http://schemas.openxmlformats.org/drawingml/2006/main">
+                    <a:graphicData uri="http://schemas.openxmlformats.org/drawingml/2006/picture">
+                      <pic:pic xmlns:pic="http://schemas.openxmlformats.org/drawingml/2006/picture">
+                        <pic:nvPicPr>
+                          <pic:cNvPr id="83696942" name="Picture 83696942"/>
+                          <pic:cNvPicPr/>
+                        </pic:nvPicPr>
+                        <pic:blipFill>
+                          <a:blip r:embed="rId5">
+                            <a:extLst>
+                              <a:ext uri="{28A0092B-C50C-407E-A947-70E740481C1C}">
+                                <a14:useLocalDpi xmlns:a14="http://schemas.microsoft.com/office/drawing/2010/main" val="0"/>
+                              </a:ext>
+                            </a:extLst>
+                          </a:blip>
+                          <a:stretch>
+                            <a:fillRect/>
+                          </a:stretch>
+                        </pic:blipFill>
+                        <pic:spPr>
+                          <a:xfrm>
+                            <a:off x="0" y="0"/>
+                            <a:ext cx="5731510" cy="934720"/>
+                          </a:xfrm>
+                          <a:prstGeom prst="rect">
+                            <a:avLst/>
+                          </a:prstGeom>
+                        </pic:spPr>
+                      </pic:pic>
+                    </a:graphicData>
+                  </a:graphic>
+                </wp:inline>
+              </w:drawing>
+            </w:r>
+          </w:p>
+          <w:p>
+            <w:pPr>
+              <w:rPr>
+                <w:sz w:val="24"/>
+                <w:szCs w:val="24"/>
+              </w:rPr>
+            </w:pPr>
+          </w:p>
+          <w:p>
+            <w:pPr>
+              <w:rPr>
+                <w:sz w:val="24"/>
+                <w:szCs w:val="24"/>
+              </w:rPr>
+            </w:pPr>
+            <w:r>
+              <w:rPr>
+                <w:sz w:val="24"/>
+                <w:szCs w:val="24"/>
+              </w:rPr>
+              <w:t>Jika panjang sesuai dengan minimum:</w:t>
+            </w:r>
+          </w:p>
+          <w:p>
+            <w:pPr>
+              <w:rPr>
+                <w:sz w:val="24"/>
+                <w:szCs w:val="24"/>
+              </w:rPr>
+            </w:pPr>
+            <w:r>
+              <w:rPr>
+                <w:sz w:val="24"/>
+                <w:szCs w:val="24"/>
+              </w:rPr>
+              <w:drawing>
+                <wp:inline distT="0" distB="0" distL="0" distR="0" wp14:anchorId="327EE363" wp14:editId="48E60FE0">
+                  <wp:extent cx="3772426" cy="990738"/>
+                  <wp:effectExtent l="0" t="0" r="0" b="0"/>
+                  <wp:docPr id="357594470" name="Picture 1"/>
+                  <wp:cNvGraphicFramePr>
+                    <a:graphicFrameLocks xmlns:a="http://schemas.openxmlformats.org/drawingml/2006/main" noChangeAspect="1"/>
+                  </wp:cNvGraphicFramePr>
+                  <a:graphic xmlns:a="http://schemas.openxmlformats.org/drawingml/2006/main">
+                    <a:graphicData uri="http://schemas.openxmlformats.org/drawingml/2006/picture">
+                      <pic:pic xmlns:pic="http://schemas.openxmlformats.org/drawingml/2006/picture">
+                        <pic:nvPicPr>
+                          <pic:cNvPr id="357594470" name=""/>
+                          <pic:cNvPicPr/>
+                        </pic:nvPicPr>
+                        <pic:blipFill>
+                          <a:blip r:embed="rId6"/>
+                          <a:stretch>
+                            <a:fillRect/>
+                          </a:stretch>
+                        </pic:blipFill>
+                        <pic:spPr>
+                          <a:xfrm>
+                            <a:off x="0" y="0"/>
+                            <a:ext cx="3772426" cy="990738"/>
+                          </a:xfrm>
+                          <a:prstGeom prst="rect">
+                            <a:avLst/>
+                          </a:prstGeom>
+                        </pic:spPr>
+                      </pic:pic>
+                    </a:graphicData>
+                  </a:graphic>
+                </wp:inline>
+              </w:drawing>
+            </w:r>
+          </w:p>
+          <w:p>
+            <w:pPr>
+              <w:rPr>
+                <w:sz w:val="24"/>
+                <w:szCs w:val="24"/>
+              </w:rPr>
+            </w:pPr>
+          </w:p>
+          <w:p>
+            <w:pPr>
+              <w:rPr>
+                <w:noProof/>
+                <w:sz w:val="24"/>
+                <w:szCs w:val="24"/>
+              </w:rPr>
+            </w:pPr>
+            <w:r>
+              <w:rPr>
+                <w:sz w:val="24"/>
+                <w:szCs w:val="24"/>
+              </w:rPr>
+              <w:t>Jika panjang lebih dari maximum:</w:t>
+            </w:r>
+            <w:r>
+              <w:rPr>
+                <w:noProof/>
+                <w:sz w:val="24"/>
+                <w:szCs w:val="24"/>
+              </w:rPr>
+              <w:t xml:space="preserve"> </w:t>
+            </w:r>
+          </w:p>
+          <w:p>
+            <w:pPr>
+              <w:rPr>
+                <w:sz w:val="24"/>
+                <w:szCs w:val="24"/>
+              </w:rPr>
+            </w:pPr>
+            <w:r>
+              <w:rPr>
+                <w:noProof/>
+                <w:sz w:val="24"/>
+                <w:szCs w:val="24"/>
+              </w:rPr>
+              <w:drawing>
+                <wp:inline distT="0" distB="0" distL="0" distR="0" wp14:anchorId="2DF942B6" wp14:editId="4E811A7B">
+                  <wp:extent cx="4401164" cy="1105054"/>
+                  <wp:effectExtent l="0" t="0" r="0" b="0"/>
+                  <wp:docPr id="1998301528" name="Picture 2"/>
+                  <wp:cNvGraphicFramePr>
+                    <a:graphicFrameLocks xmlns:a="http://schemas.openxmlformats.org/drawingml/2006/main" noChangeAspect="1"/>
+                  </wp:cNvGraphicFramePr>
+                  <a:graphic xmlns:a="http://schemas.openxmlformats.org/drawingml/2006/main">
+                    <a:graphicData uri="http://schemas.openxmlformats.org/drawingml/2006/picture">
+                      <pic:pic xmlns:pic="http://schemas.openxmlformats.org/drawingml/2006/picture">
+                        <pic:nvPicPr>
+                          <pic:cNvPr id="1998301528" name="Picture 1998301528"/>
+                          <pic:cNvPicPr/>
+                        </pic:nvPicPr>
+                        <pic:blipFill>
+                          <a:blip r:embed="rId7">
+                            <a:extLst>
+                              <a:ext uri="{28A0092B-C50C-407E-A947-70E740481C1C}">
+                                <a14:useLocalDpi xmlns:a14="http://schemas.microsoft.com/office/drawing/2010/main" val="0"/>
+                              </a:ext>
+                            </a:extLst>
+                          </a:blip>
+                          <a:stretch>
+                            <a:fillRect/>
+                          </a:stretch>
+                        </pic:blipFill>
+                        <pic:spPr>
+                          <a:xfrm>
+                            <a:off x="0" y="0"/>
+                            <a:ext cx="4401164" cy="1105054"/>
+                          </a:xfrm>
+                          <a:prstGeom prst="rect">
+                            <a:avLst/>
+                          </a:prstGeom>
+                        </pic:spPr>
+                      </pic:pic>
+                    </a:graphicData>
+                  </a:graphic>
+                </wp:inline>
+              </w:drawing>
             </w:r>
           </w:p>
         </w:tc>

</xml_diff>